<commit_message>
agregado 2.6 en ingles
</commit_message>
<xml_diff>
--- a/Fase 1/Evidencias Grupales/1.5_GuiaEstudiante_Fase 1_Definicion Proyecto APT (Inglés).docx.docx
+++ b/Fase 1/Evidencias Grupales/1.5_GuiaEstudiante_Fase 1_Definicion Proyecto APT (Inglés).docx.docx
@@ -128,8 +128,18 @@
                                     <w:color w:val="1F3864"/>
                                     <w:sz w:val="48"/>
                                   </w:rPr>
-                                  <w:t>Asignatura Capstone</w:t>
+                                  <w:t xml:space="preserve">Asignatura </w:t>
                                 </w:r>
+                                <w:proofErr w:type="spellStart"/>
+                                <w:r>
+                                  <w:rPr>
+                                    <w:b/>
+                                    <w:color w:val="1F3864"/>
+                                    <w:sz w:val="48"/>
+                                  </w:rPr>
+                                  <w:t>Capstone</w:t>
+                                </w:r>
+                                <w:proofErr w:type="spellEnd"/>
                               </w:p>
                             </w:txbxContent>
                           </wps:txbx>
@@ -882,11 +892,47 @@
                 <w:b/>
               </w:rPr>
             </w:pPr>
+            <w:proofErr w:type="spellStart"/>
             <w:r>
               <w:rPr>
                 <w:b/>
               </w:rPr>
-              <w:t xml:space="preserve">College Choice helper </w:t>
+              <w:t>College</w:t>
+            </w:r>
+            <w:proofErr w:type="spellEnd"/>
+            <w:r>
+              <w:rPr>
+                <w:b/>
+              </w:rPr>
+              <w:t xml:space="preserve"> </w:t>
+            </w:r>
+            <w:proofErr w:type="spellStart"/>
+            <w:r>
+              <w:rPr>
+                <w:b/>
+              </w:rPr>
+              <w:t>Choice</w:t>
+            </w:r>
+            <w:proofErr w:type="spellEnd"/>
+            <w:r>
+              <w:rPr>
+                <w:b/>
+              </w:rPr>
+              <w:t xml:space="preserve"> </w:t>
+            </w:r>
+            <w:proofErr w:type="spellStart"/>
+            <w:r>
+              <w:rPr>
+                <w:b/>
+              </w:rPr>
+              <w:t>helper</w:t>
+            </w:r>
+            <w:proofErr w:type="spellEnd"/>
+            <w:r>
+              <w:rPr>
+                <w:b/>
+              </w:rPr>
+              <w:t xml:space="preserve"> </w:t>
             </w:r>
           </w:p>
         </w:tc>
@@ -925,12 +971,28 @@
                 <w:b/>
               </w:rPr>
             </w:pPr>
+            <w:proofErr w:type="spellStart"/>
             <w:r>
               <w:rPr>
                 <w:b/>
               </w:rPr>
-              <w:t>Fictional scenario</w:t>
-            </w:r>
+              <w:t>Fictional</w:t>
+            </w:r>
+            <w:proofErr w:type="spellEnd"/>
+            <w:r>
+              <w:rPr>
+                <w:b/>
+              </w:rPr>
+              <w:t xml:space="preserve"> </w:t>
+            </w:r>
+            <w:proofErr w:type="spellStart"/>
+            <w:r>
+              <w:rPr>
+                <w:b/>
+              </w:rPr>
+              <w:t>scenario</w:t>
+            </w:r>
+            <w:proofErr w:type="spellEnd"/>
           </w:p>
         </w:tc>
       </w:tr>
@@ -981,7 +1043,14 @@
                 <w:b/>
                 <w:lang w:val="en-US"/>
               </w:rPr>
-              <w:t>IT Project managment</w:t>
+              <w:t xml:space="preserve">IT Project </w:t>
+            </w:r>
+            <w:r>
+              <w:rPr>
+                <w:b/>
+                <w:lang w:val="en-US"/>
+              </w:rPr>
+              <w:t>management</w:t>
             </w:r>
           </w:p>
           <w:p>
@@ -1581,7 +1650,27 @@
                 <w:highlight w:val="white"/>
                 <w:lang w:val="en-US"/>
               </w:rPr>
-              <w:t xml:space="preserve">about the functional aspect of the system, now on quality traits, we want to make a safe website, with well defined roles to avoid users having access to </w:t>
+              <w:t xml:space="preserve">about the functional aspect of the system, now on quality traits, we want to make a safe website, with </w:t>
+            </w:r>
+            <w:proofErr w:type="spellStart"/>
+            <w:r>
+              <w:rPr>
+                <w:sz w:val="20"/>
+                <w:szCs w:val="20"/>
+                <w:highlight w:val="white"/>
+                <w:lang w:val="en-US"/>
+              </w:rPr>
+              <w:t>well defined</w:t>
+            </w:r>
+            <w:proofErr w:type="spellEnd"/>
+            <w:r>
+              <w:rPr>
+                <w:sz w:val="20"/>
+                <w:szCs w:val="20"/>
+                <w:highlight w:val="white"/>
+                <w:lang w:val="en-US"/>
+              </w:rPr>
+              <w:t xml:space="preserve"> roles to avoid users having access to </w:t>
             </w:r>
             <w:r>
               <w:rPr>
@@ -2467,8 +2556,9 @@
                 <w:szCs w:val="20"/>
                 <w:lang w:val="en-US"/>
               </w:rPr>
-              <w:t xml:space="preserve"> have lived and thus are </w:t>
-            </w:r>
+              <w:t xml:space="preserve"> have </w:t>
+            </w:r>
+            <w:proofErr w:type="gramStart"/>
             <w:r>
               <w:rPr>
                 <w:iCs/>
@@ -2476,6 +2566,25 @@
                 <w:szCs w:val="20"/>
                 <w:lang w:val="en-US"/>
               </w:rPr>
+              <w:t>lived</w:t>
+            </w:r>
+            <w:proofErr w:type="gramEnd"/>
+            <w:r>
+              <w:rPr>
+                <w:iCs/>
+                <w:sz w:val="20"/>
+                <w:szCs w:val="20"/>
+                <w:lang w:val="en-US"/>
+              </w:rPr>
+              <w:t xml:space="preserve"> and thus are </w:t>
+            </w:r>
+            <w:r>
+              <w:rPr>
+                <w:iCs/>
+                <w:sz w:val="20"/>
+                <w:szCs w:val="20"/>
+                <w:lang w:val="en-US"/>
+              </w:rPr>
               <w:t>aware</w:t>
             </w:r>
             <w:r>
@@ -2541,7 +2650,27 @@
                 <w:szCs w:val="20"/>
                 <w:lang w:val="en-US"/>
               </w:rPr>
-              <w:t xml:space="preserve">Now if we want to take a look </w:t>
+              <w:t xml:space="preserve">Now if we want to </w:t>
+            </w:r>
+            <w:proofErr w:type="gramStart"/>
+            <w:r>
+              <w:rPr>
+                <w:iCs/>
+                <w:sz w:val="20"/>
+                <w:szCs w:val="20"/>
+                <w:lang w:val="en-US"/>
+              </w:rPr>
+              <w:t>take a look</w:t>
+            </w:r>
+            <w:proofErr w:type="gramEnd"/>
+            <w:r>
+              <w:rPr>
+                <w:iCs/>
+                <w:sz w:val="20"/>
+                <w:szCs w:val="20"/>
+                <w:lang w:val="en-US"/>
+              </w:rPr>
+              <w:t xml:space="preserve"> </w:t>
             </w:r>
             <w:r>
               <w:rPr>
@@ -2981,6 +3110,7 @@
                 <w:iCs/>
                 <w:sz w:val="20"/>
                 <w:szCs w:val="20"/>
+                <w:lang w:val="en-US"/>
               </w:rPr>
             </w:pPr>
             <w:r>
@@ -2988,6 +3118,7 @@
                 <w:iCs/>
                 <w:sz w:val="20"/>
                 <w:szCs w:val="20"/>
+                <w:lang w:val="en-US"/>
               </w:rPr>
               <w:t>-</w:t>
             </w:r>
@@ -3047,7 +3178,27 @@
                 <w:szCs w:val="20"/>
                 <w:lang w:val="en-US"/>
               </w:rPr>
-              <w:t>-Reduce vulnerabilities to a minimum.</w:t>
+              <w:t>-</w:t>
+            </w:r>
+            <w:proofErr w:type="gramStart"/>
+            <w:r>
+              <w:rPr>
+                <w:iCs/>
+                <w:sz w:val="20"/>
+                <w:szCs w:val="20"/>
+                <w:lang w:val="en-US"/>
+              </w:rPr>
+              <w:t>Reduce</w:t>
+            </w:r>
+            <w:proofErr w:type="gramEnd"/>
+            <w:r>
+              <w:rPr>
+                <w:iCs/>
+                <w:sz w:val="20"/>
+                <w:szCs w:val="20"/>
+                <w:lang w:val="en-US"/>
+              </w:rPr>
+              <w:t xml:space="preserve"> vulnerabilities to a minimum.</w:t>
             </w:r>
           </w:p>
           <w:p>
@@ -3299,19 +3450,19 @@
                 <w:highlight w:val="white"/>
                 <w:lang w:val="en-US"/>
               </w:rPr>
-              <w:t>develop this project on our opinion is to use agile methodologies, ideally SCRUM, this is due to it working with multiple deliveries, adding functions progressively prioritizing the most important ones, which is why we think it’s the best option.</w:t>
-            </w:r>
-          </w:p>
-          <w:p>
-            <w:pPr>
-              <w:jc w:val="both"/>
+              <w:t xml:space="preserve">develop this project </w:t>
+            </w:r>
+            <w:proofErr w:type="gramStart"/>
+            <w:r>
               <w:rPr>
                 <w:sz w:val="20"/>
                 <w:szCs w:val="20"/>
                 <w:highlight w:val="white"/>
                 <w:lang w:val="en-US"/>
               </w:rPr>
-            </w:pPr>
+              <w:t>on</w:t>
+            </w:r>
+            <w:proofErr w:type="gramEnd"/>
             <w:r>
               <w:rPr>
                 <w:sz w:val="20"/>
@@ -3319,6 +3470,26 @@
                 <w:highlight w:val="white"/>
                 <w:lang w:val="en-US"/>
               </w:rPr>
+              <w:t xml:space="preserve"> our opinion is to use agile methodologies, ideally SCRUM, this is due to it working with multiple deliveries, adding functions progressively prioritizing the most important ones, which is why we think it’s the best option.</w:t>
+            </w:r>
+          </w:p>
+          <w:p>
+            <w:pPr>
+              <w:jc w:val="both"/>
+              <w:rPr>
+                <w:sz w:val="20"/>
+                <w:szCs w:val="20"/>
+                <w:highlight w:val="white"/>
+                <w:lang w:val="en-US"/>
+              </w:rPr>
+            </w:pPr>
+            <w:r>
+              <w:rPr>
+                <w:sz w:val="20"/>
+                <w:szCs w:val="20"/>
+                <w:highlight w:val="white"/>
+                <w:lang w:val="en-US"/>
+              </w:rPr>
               <w:t>As a Scrum Project t</w:t>
             </w:r>
             <w:r>
@@ -3328,7 +3499,27 @@
                 <w:highlight w:val="white"/>
                 <w:lang w:val="en-US"/>
               </w:rPr>
-              <w:t>here is some roles to be considered:</w:t>
+              <w:t xml:space="preserve">here </w:t>
+            </w:r>
+            <w:proofErr w:type="gramStart"/>
+            <w:r>
+              <w:rPr>
+                <w:sz w:val="20"/>
+                <w:szCs w:val="20"/>
+                <w:highlight w:val="white"/>
+                <w:lang w:val="en-US"/>
+              </w:rPr>
+              <w:t>is</w:t>
+            </w:r>
+            <w:proofErr w:type="gramEnd"/>
+            <w:r>
+              <w:rPr>
+                <w:sz w:val="20"/>
+                <w:szCs w:val="20"/>
+                <w:highlight w:val="white"/>
+                <w:lang w:val="en-US"/>
+              </w:rPr>
+              <w:t xml:space="preserve"> some roles to be considered:</w:t>
             </w:r>
           </w:p>
           <w:p>
@@ -3418,7 +3609,27 @@
                 <w:highlight w:val="white"/>
                 <w:lang w:val="en-US"/>
               </w:rPr>
-              <w:t>oles can be a bit different than the traditional way since it is a fictional scenario and we aren’t working with a real client, however we do need these roles in order to do a good job.</w:t>
+              <w:t xml:space="preserve">oles can be a bit different than the traditional way since it is a fictional scenario and we aren’t working with a real client, however we do need these roles </w:t>
+            </w:r>
+            <w:proofErr w:type="gramStart"/>
+            <w:r>
+              <w:rPr>
+                <w:sz w:val="20"/>
+                <w:szCs w:val="20"/>
+                <w:highlight w:val="white"/>
+                <w:lang w:val="en-US"/>
+              </w:rPr>
+              <w:t>in order to</w:t>
+            </w:r>
+            <w:proofErr w:type="gramEnd"/>
+            <w:r>
+              <w:rPr>
+                <w:sz w:val="20"/>
+                <w:szCs w:val="20"/>
+                <w:highlight w:val="white"/>
+                <w:lang w:val="en-US"/>
+              </w:rPr>
+              <w:t xml:space="preserve"> do a good job.</w:t>
             </w:r>
           </w:p>
           <w:p>
@@ -3484,6 +3695,7 @@
                 <w:sz w:val="20"/>
                 <w:szCs w:val="20"/>
                 <w:highlight w:val="white"/>
+                <w:lang w:val="en-US"/>
               </w:rPr>
               <w:br/>
             </w:r>
@@ -3597,17 +3809,19 @@
                 <w:highlight w:val="white"/>
                 <w:lang w:val="en-US"/>
               </w:rPr>
-              <w:t xml:space="preserve">f the functionalities, </w:t>
-            </w:r>
-            <w:r>
+              <w:t>f the functionalities, especially the most essential ones like login, parameter weighting and graphic visualization to name a few.</w:t>
+            </w:r>
+          </w:p>
+          <w:p>
+            <w:pPr>
+              <w:jc w:val="both"/>
               <w:rPr>
                 <w:sz w:val="20"/>
                 <w:szCs w:val="20"/>
                 <w:highlight w:val="white"/>
                 <w:lang w:val="en-US"/>
               </w:rPr>
-              <w:t>especially</w:t>
-            </w:r>
+            </w:pPr>
             <w:r>
               <w:rPr>
                 <w:sz w:val="20"/>
@@ -3615,19 +3829,17 @@
                 <w:highlight w:val="white"/>
                 <w:lang w:val="en-US"/>
               </w:rPr>
-              <w:t xml:space="preserve"> the most essential ones like login, parameter weighting and graphic visualization to name a few.</w:t>
-            </w:r>
-          </w:p>
-          <w:p>
-            <w:pPr>
-              <w:jc w:val="both"/>
+              <w:t>-</w:t>
+            </w:r>
+            <w:r>
               <w:rPr>
                 <w:sz w:val="20"/>
                 <w:szCs w:val="20"/>
                 <w:highlight w:val="white"/>
                 <w:lang w:val="en-US"/>
               </w:rPr>
-            </w:pPr>
+              <w:t xml:space="preserve">Third </w:t>
+            </w:r>
             <w:r>
               <w:rPr>
                 <w:sz w:val="20"/>
@@ -3635,7 +3847,7 @@
                 <w:highlight w:val="white"/>
                 <w:lang w:val="en-US"/>
               </w:rPr>
-              <w:t>-</w:t>
+              <w:t xml:space="preserve">print: </w:t>
             </w:r>
             <w:r>
               <w:rPr>
@@ -3644,7 +3856,7 @@
                 <w:highlight w:val="white"/>
                 <w:lang w:val="en-US"/>
               </w:rPr>
-              <w:t xml:space="preserve">Third </w:t>
+              <w:t>Focused on finishing any p</w:t>
             </w:r>
             <w:r>
               <w:rPr>
@@ -3653,7 +3865,7 @@
                 <w:highlight w:val="white"/>
                 <w:lang w:val="en-US"/>
               </w:rPr>
-              <w:t xml:space="preserve">print: </w:t>
+              <w:t xml:space="preserve">otential delayed activity, and additionally apply quality control, like load and stress </w:t>
             </w:r>
             <w:r>
               <w:rPr>
@@ -3662,7 +3874,7 @@
                 <w:highlight w:val="white"/>
                 <w:lang w:val="en-US"/>
               </w:rPr>
-              <w:t>Focused on finishing any p</w:t>
+              <w:t>tests</w:t>
             </w:r>
             <w:r>
               <w:rPr>
@@ -3671,61 +3883,7 @@
                 <w:highlight w:val="white"/>
                 <w:lang w:val="en-US"/>
               </w:rPr>
-              <w:t xml:space="preserve">otential delayed activity, and additionally apply quality control, like load and </w:t>
-            </w:r>
-            <w:r>
-              <w:rPr>
-                <w:sz w:val="20"/>
-                <w:szCs w:val="20"/>
-                <w:highlight w:val="white"/>
-                <w:lang w:val="en-US"/>
-              </w:rPr>
-              <w:t>stress</w:t>
-            </w:r>
-            <w:r>
-              <w:rPr>
-                <w:sz w:val="20"/>
-                <w:szCs w:val="20"/>
-                <w:highlight w:val="white"/>
-                <w:lang w:val="en-US"/>
-              </w:rPr>
-              <w:t xml:space="preserve"> </w:t>
-            </w:r>
-            <w:r>
-              <w:rPr>
-                <w:sz w:val="20"/>
-                <w:szCs w:val="20"/>
-                <w:highlight w:val="white"/>
-                <w:lang w:val="en-US"/>
-              </w:rPr>
-              <w:t>tests</w:t>
-            </w:r>
-            <w:r>
-              <w:rPr>
-                <w:sz w:val="20"/>
-                <w:szCs w:val="20"/>
-                <w:highlight w:val="white"/>
-                <w:lang w:val="en-US"/>
-              </w:rPr>
-              <w:t xml:space="preserve">, data </w:t>
-            </w:r>
-            <w:r>
-              <w:rPr>
-                <w:sz w:val="20"/>
-                <w:szCs w:val="20"/>
-                <w:highlight w:val="white"/>
-                <w:lang w:val="en-US"/>
-              </w:rPr>
-              <w:t>encryption,</w:t>
-            </w:r>
-            <w:r>
-              <w:rPr>
-                <w:sz w:val="20"/>
-                <w:szCs w:val="20"/>
-                <w:highlight w:val="white"/>
-                <w:lang w:val="en-US"/>
-              </w:rPr>
-              <w:t xml:space="preserve"> and hosting.</w:t>
+              <w:t>, data encryption, and hosting.</w:t>
             </w:r>
           </w:p>
           <w:p>
@@ -4236,6 +4394,7 @@
                 <w:highlight w:val="yellow"/>
               </w:rPr>
             </w:pPr>
+            <w:proofErr w:type="spellStart"/>
             <w:r>
               <w:rPr>
                 <w:sz w:val="18"/>
@@ -4243,6 +4402,7 @@
               </w:rPr>
               <w:t>Advance</w:t>
             </w:r>
+            <w:proofErr w:type="spellEnd"/>
           </w:p>
         </w:tc>
         <w:tc>
@@ -4397,6 +4557,7 @@
                 <w:highlight w:val="yellow"/>
               </w:rPr>
             </w:pPr>
+            <w:proofErr w:type="spellStart"/>
             <w:r>
               <w:rPr>
                 <w:sz w:val="18"/>
@@ -4404,6 +4565,7 @@
               </w:rPr>
               <w:t>Advance</w:t>
             </w:r>
+            <w:proofErr w:type="spellEnd"/>
           </w:p>
         </w:tc>
         <w:tc>
@@ -4436,8 +4598,17 @@
                 <w:sz w:val="18"/>
                 <w:szCs w:val="18"/>
               </w:rPr>
-              <w:t>Agile report</w:t>
-            </w:r>
+              <w:t xml:space="preserve">Agile </w:t>
+            </w:r>
+            <w:proofErr w:type="spellStart"/>
+            <w:r>
+              <w:rPr>
+                <w:sz w:val="18"/>
+                <w:szCs w:val="18"/>
+              </w:rPr>
+              <w:t>report</w:t>
+            </w:r>
+            <w:proofErr w:type="spellEnd"/>
             <w:r>
               <w:rPr>
                 <w:sz w:val="18"/>
@@ -4479,7 +4650,25 @@
                 <w:szCs w:val="18"/>
                 <w:lang w:val="en-US"/>
               </w:rPr>
-              <w:t>Formal document that contains d</w:t>
+              <w:t xml:space="preserve">Formal </w:t>
+            </w:r>
+            <w:proofErr w:type="gramStart"/>
+            <w:r>
+              <w:rPr>
+                <w:sz w:val="18"/>
+                <w:szCs w:val="18"/>
+                <w:lang w:val="en-US"/>
+              </w:rPr>
+              <w:t>document</w:t>
+            </w:r>
+            <w:proofErr w:type="gramEnd"/>
+            <w:r>
+              <w:rPr>
+                <w:sz w:val="18"/>
+                <w:szCs w:val="18"/>
+                <w:lang w:val="en-US"/>
+              </w:rPr>
+              <w:t xml:space="preserve"> that contains d</w:t>
             </w:r>
             <w:r>
               <w:rPr>
@@ -4517,6 +4706,7 @@
                 <w:lang w:val="en-US"/>
               </w:rPr>
             </w:pPr>
+            <w:proofErr w:type="gramStart"/>
             <w:r>
               <w:rPr>
                 <w:sz w:val="18"/>
@@ -4525,13 +4715,50 @@
               </w:rPr>
               <w:t>Defines</w:t>
             </w:r>
-            <w:r>
-              <w:rPr>
-                <w:sz w:val="18"/>
-                <w:szCs w:val="18"/>
-                <w:lang w:val="en-US"/>
-              </w:rPr>
-              <w:t xml:space="preserve"> the most important aspects in a specific way so that they can be verified later on with the final result.</w:t>
+            <w:proofErr w:type="gramEnd"/>
+            <w:r>
+              <w:rPr>
+                <w:sz w:val="18"/>
+                <w:szCs w:val="18"/>
+                <w:lang w:val="en-US"/>
+              </w:rPr>
+              <w:t xml:space="preserve"> the most important aspects in a specific way so that they can be verified </w:t>
+            </w:r>
+            <w:proofErr w:type="gramStart"/>
+            <w:r>
+              <w:rPr>
+                <w:sz w:val="18"/>
+                <w:szCs w:val="18"/>
+                <w:lang w:val="en-US"/>
+              </w:rPr>
+              <w:t>later on</w:t>
+            </w:r>
+            <w:proofErr w:type="gramEnd"/>
+            <w:r>
+              <w:rPr>
+                <w:sz w:val="18"/>
+                <w:szCs w:val="18"/>
+                <w:lang w:val="en-US"/>
+              </w:rPr>
+              <w:t xml:space="preserve"> with </w:t>
+            </w:r>
+            <w:proofErr w:type="gramStart"/>
+            <w:r>
+              <w:rPr>
+                <w:sz w:val="18"/>
+                <w:szCs w:val="18"/>
+                <w:lang w:val="en-US"/>
+              </w:rPr>
+              <w:t>the final result</w:t>
+            </w:r>
+            <w:proofErr w:type="gramEnd"/>
+            <w:r>
+              <w:rPr>
+                <w:sz w:val="18"/>
+                <w:szCs w:val="18"/>
+                <w:lang w:val="en-US"/>
+              </w:rPr>
+              <w:t>.</w:t>
             </w:r>
           </w:p>
         </w:tc>
@@ -4565,6 +4792,7 @@
                 <w:highlight w:val="yellow"/>
               </w:rPr>
             </w:pPr>
+            <w:proofErr w:type="spellStart"/>
             <w:r>
               <w:rPr>
                 <w:sz w:val="18"/>
@@ -4572,6 +4800,7 @@
               </w:rPr>
               <w:t>Advance</w:t>
             </w:r>
+            <w:proofErr w:type="spellEnd"/>
           </w:p>
         </w:tc>
         <w:tc>
@@ -4604,8 +4833,17 @@
                 <w:sz w:val="18"/>
                 <w:szCs w:val="18"/>
               </w:rPr>
-              <w:t>Sprint planning</w:t>
-            </w:r>
+              <w:t xml:space="preserve">Sprint </w:t>
+            </w:r>
+            <w:proofErr w:type="spellStart"/>
+            <w:r>
+              <w:rPr>
+                <w:sz w:val="18"/>
+                <w:szCs w:val="18"/>
+              </w:rPr>
+              <w:t>planning</w:t>
+            </w:r>
+            <w:proofErr w:type="spellEnd"/>
           </w:p>
         </w:tc>
         <w:tc>
@@ -4881,7 +5119,21 @@
                 <w:color w:val="1F3864"/>
               </w:rPr>
               <w:lastRenderedPageBreak/>
-              <w:t>En la siguiente tabla define la planificación de tu Proyecto APT de acuerdo a lo requerido.</w:t>
+              <w:t xml:space="preserve">En la siguiente tabla define la planificación de tu Proyecto APT </w:t>
+            </w:r>
+            <w:proofErr w:type="gramStart"/>
+            <w:r>
+              <w:rPr>
+                <w:color w:val="1F3864"/>
+              </w:rPr>
+              <w:t>de acuerdo a</w:t>
+            </w:r>
+            <w:proofErr w:type="gramEnd"/>
+            <w:r>
+              <w:rPr>
+                <w:color w:val="1F3864"/>
+              </w:rPr>
+              <w:t xml:space="preserve"> lo requerido.</w:t>
             </w:r>
           </w:p>
         </w:tc>
@@ -4993,7 +5245,21 @@
               <w:rPr>
                 <w:color w:val="1F3864"/>
               </w:rPr>
-              <w:t>Nombre de  Actividades/Tareas</w:t>
+              <w:t xml:space="preserve">Nombre </w:t>
+            </w:r>
+            <w:proofErr w:type="gramStart"/>
+            <w:r>
+              <w:rPr>
+                <w:color w:val="1F3864"/>
+              </w:rPr>
+              <w:t>de  Actividades</w:t>
+            </w:r>
+            <w:proofErr w:type="gramEnd"/>
+            <w:r>
+              <w:rPr>
+                <w:color w:val="1F3864"/>
+              </w:rPr>
+              <w:t>/Tareas</w:t>
             </w:r>
           </w:p>
         </w:tc>
@@ -5185,23 +5451,7 @@
                 <w:szCs w:val="18"/>
                 <w:lang w:val="en-US"/>
               </w:rPr>
-              <w:t xml:space="preserve">Do the </w:t>
-            </w:r>
-            <w:r>
-              <w:rPr>
-                <w:sz w:val="18"/>
-                <w:szCs w:val="18"/>
-                <w:lang w:val="en-US"/>
-              </w:rPr>
-              <w:t>articles of incorporation</w:t>
-            </w:r>
-            <w:r>
-              <w:rPr>
-                <w:sz w:val="18"/>
-                <w:szCs w:val="18"/>
-                <w:lang w:val="en-US"/>
-              </w:rPr>
-              <w:t>.</w:t>
+              <w:t>Do the articles of incorporation.</w:t>
             </w:r>
           </w:p>
         </w:tc>
@@ -5625,6 +5875,7 @@
                 <w:lang w:val="en-US"/>
               </w:rPr>
             </w:pPr>
+            <w:proofErr w:type="spellStart"/>
             <w:r>
               <w:rPr>
                 <w:sz w:val="18"/>
@@ -5633,6 +5884,7 @@
               </w:rPr>
               <w:t>Lucidchart</w:t>
             </w:r>
+            <w:proofErr w:type="spellEnd"/>
           </w:p>
         </w:tc>
         <w:tc>
@@ -5659,15 +5911,7 @@
                 <w:szCs w:val="18"/>
                 <w:lang w:val="en-US"/>
               </w:rPr>
-              <w:t xml:space="preserve">6 </w:t>
-            </w:r>
-            <w:r>
-              <w:rPr>
-                <w:sz w:val="18"/>
-                <w:szCs w:val="18"/>
-                <w:lang w:val="en-US"/>
-              </w:rPr>
-              <w:t>hours</w:t>
+              <w:t>6 hours</w:t>
             </w:r>
           </w:p>
         </w:tc>
@@ -5797,7 +6041,25 @@
                 <w:szCs w:val="18"/>
                 <w:lang w:val="en-US"/>
               </w:rPr>
-              <w:t>hat helps explain the key elements of the website, as well as it's functioning.</w:t>
+              <w:t xml:space="preserve">hat helps explain the key elements of the website, as well as </w:t>
+            </w:r>
+            <w:proofErr w:type="gramStart"/>
+            <w:r>
+              <w:rPr>
+                <w:sz w:val="18"/>
+                <w:szCs w:val="18"/>
+                <w:lang w:val="en-US"/>
+              </w:rPr>
+              <w:t>it's</w:t>
+            </w:r>
+            <w:proofErr w:type="gramEnd"/>
+            <w:r>
+              <w:rPr>
+                <w:sz w:val="18"/>
+                <w:szCs w:val="18"/>
+                <w:lang w:val="en-US"/>
+              </w:rPr>
+              <w:t xml:space="preserve"> functioning.</w:t>
             </w:r>
           </w:p>
         </w:tc>
@@ -5850,15 +6112,7 @@
                 <w:szCs w:val="18"/>
                 <w:lang w:val="en-US"/>
               </w:rPr>
-              <w:t xml:space="preserve">12 </w:t>
-            </w:r>
-            <w:r>
-              <w:rPr>
-                <w:sz w:val="18"/>
-                <w:szCs w:val="18"/>
-                <w:lang w:val="en-US"/>
-              </w:rPr>
-              <w:t>hours</w:t>
+              <w:t>12 hours</w:t>
             </w:r>
           </w:p>
         </w:tc>
@@ -5989,7 +6243,25 @@
                 <w:szCs w:val="18"/>
                 <w:lang w:val="en-US"/>
               </w:rPr>
-              <w:t>Elaborate diagrams that helps explain visually the different components of the system.</w:t>
+              <w:t xml:space="preserve">Elaborate diagrams that </w:t>
+            </w:r>
+            <w:proofErr w:type="gramStart"/>
+            <w:r>
+              <w:rPr>
+                <w:sz w:val="18"/>
+                <w:szCs w:val="18"/>
+                <w:lang w:val="en-US"/>
+              </w:rPr>
+              <w:t>helps</w:t>
+            </w:r>
+            <w:proofErr w:type="gramEnd"/>
+            <w:r>
+              <w:rPr>
+                <w:sz w:val="18"/>
+                <w:szCs w:val="18"/>
+                <w:lang w:val="en-US"/>
+              </w:rPr>
+              <w:t xml:space="preserve"> explain visually the different components of the system.</w:t>
             </w:r>
           </w:p>
         </w:tc>
@@ -6008,6 +6280,7 @@
                 <w:lang w:val="en-US"/>
               </w:rPr>
             </w:pPr>
+            <w:proofErr w:type="spellStart"/>
             <w:r>
               <w:rPr>
                 <w:sz w:val="18"/>
@@ -6016,6 +6289,7 @@
               </w:rPr>
               <w:t>Lucidchart</w:t>
             </w:r>
+            <w:proofErr w:type="spellEnd"/>
           </w:p>
         </w:tc>
         <w:tc>
@@ -6042,15 +6316,7 @@
                 <w:szCs w:val="18"/>
                 <w:lang w:val="en-US"/>
               </w:rPr>
-              <w:t xml:space="preserve">6 </w:t>
-            </w:r>
-            <w:r>
-              <w:rPr>
-                <w:sz w:val="18"/>
-                <w:szCs w:val="18"/>
-                <w:lang w:val="en-US"/>
-              </w:rPr>
-              <w:t>hours</w:t>
+              <w:t>6 hours</w:t>
             </w:r>
           </w:p>
         </w:tc>
@@ -6259,15 +6525,7 @@
                 <w:szCs w:val="18"/>
                 <w:lang w:val="en-US"/>
               </w:rPr>
-              <w:t xml:space="preserve">2 </w:t>
-            </w:r>
-            <w:r>
-              <w:rPr>
-                <w:sz w:val="18"/>
-                <w:szCs w:val="18"/>
-                <w:lang w:val="en-US"/>
-              </w:rPr>
-              <w:t>hours</w:t>
+              <w:t>2 hours</w:t>
             </w:r>
           </w:p>
         </w:tc>
@@ -6467,15 +6725,7 @@
                 <w:szCs w:val="18"/>
                 <w:lang w:val="en-US"/>
               </w:rPr>
-              <w:t xml:space="preserve">2 </w:t>
-            </w:r>
-            <w:r>
-              <w:rPr>
-                <w:sz w:val="18"/>
-                <w:szCs w:val="18"/>
-                <w:lang w:val="en-US"/>
-              </w:rPr>
-              <w:t>hours</w:t>
+              <w:t>2 hours</w:t>
             </w:r>
           </w:p>
         </w:tc>
@@ -6628,7 +6878,25 @@
                 <w:szCs w:val="18"/>
                 <w:lang w:val="en-US"/>
               </w:rPr>
-              <w:t>uivalent on Django data models</w:t>
+              <w:t xml:space="preserve">uivalent </w:t>
+            </w:r>
+            <w:proofErr w:type="gramStart"/>
+            <w:r>
+              <w:rPr>
+                <w:sz w:val="18"/>
+                <w:szCs w:val="18"/>
+                <w:lang w:val="en-US"/>
+              </w:rPr>
+              <w:t>on</w:t>
+            </w:r>
+            <w:proofErr w:type="gramEnd"/>
+            <w:r>
+              <w:rPr>
+                <w:sz w:val="18"/>
+                <w:szCs w:val="18"/>
+                <w:lang w:val="en-US"/>
+              </w:rPr>
+              <w:t xml:space="preserve"> Django data models</w:t>
             </w:r>
           </w:p>
         </w:tc>
@@ -6697,15 +6965,7 @@
                 <w:szCs w:val="18"/>
                 <w:lang w:val="en-US"/>
               </w:rPr>
-              <w:t xml:space="preserve">4 </w:t>
-            </w:r>
-            <w:r>
-              <w:rPr>
-                <w:sz w:val="18"/>
-                <w:szCs w:val="18"/>
-                <w:lang w:val="en-US"/>
-              </w:rPr>
-              <w:t>hours</w:t>
+              <w:t>4 hours</w:t>
             </w:r>
           </w:p>
         </w:tc>
@@ -6904,15 +7164,7 @@
                 <w:szCs w:val="18"/>
                 <w:lang w:val="en-US"/>
               </w:rPr>
-              <w:t xml:space="preserve">8 </w:t>
-            </w:r>
-            <w:r>
-              <w:rPr>
-                <w:sz w:val="18"/>
-                <w:szCs w:val="18"/>
-                <w:lang w:val="en-US"/>
-              </w:rPr>
-              <w:t>hours</w:t>
+              <w:t>8 hours</w:t>
             </w:r>
           </w:p>
         </w:tc>
@@ -7131,15 +7383,7 @@
                 <w:szCs w:val="18"/>
                 <w:lang w:val="en-US"/>
               </w:rPr>
-              <w:t xml:space="preserve">16 </w:t>
-            </w:r>
-            <w:r>
-              <w:rPr>
-                <w:sz w:val="18"/>
-                <w:szCs w:val="18"/>
-                <w:lang w:val="en-US"/>
-              </w:rPr>
-              <w:t>hours</w:t>
+              <w:t>16 hours</w:t>
             </w:r>
           </w:p>
         </w:tc>
@@ -7280,7 +7524,25 @@
                 <w:szCs w:val="18"/>
                 <w:lang w:val="en-US"/>
               </w:rPr>
-              <w:t>ith a database manager in order to storage the information.</w:t>
+              <w:t xml:space="preserve">ith a database manager </w:t>
+            </w:r>
+            <w:proofErr w:type="gramStart"/>
+            <w:r>
+              <w:rPr>
+                <w:sz w:val="18"/>
+                <w:szCs w:val="18"/>
+                <w:lang w:val="en-US"/>
+              </w:rPr>
+              <w:t>in order to</w:t>
+            </w:r>
+            <w:proofErr w:type="gramEnd"/>
+            <w:r>
+              <w:rPr>
+                <w:sz w:val="18"/>
+                <w:szCs w:val="18"/>
+                <w:lang w:val="en-US"/>
+              </w:rPr>
+              <w:t xml:space="preserve"> storage the information.</w:t>
             </w:r>
           </w:p>
         </w:tc>
@@ -7333,6 +7595,7 @@
                 <w:lang w:val="en-US"/>
               </w:rPr>
             </w:pPr>
+            <w:proofErr w:type="spellStart"/>
             <w:r>
               <w:rPr>
                 <w:sz w:val="18"/>
@@ -7341,6 +7604,7 @@
               </w:rPr>
               <w:t>PostgresSQL</w:t>
             </w:r>
+            <w:proofErr w:type="spellEnd"/>
           </w:p>
         </w:tc>
         <w:tc>
@@ -7367,15 +7631,7 @@
                 <w:szCs w:val="18"/>
                 <w:lang w:val="en-US"/>
               </w:rPr>
-              <w:t xml:space="preserve">6 </w:t>
-            </w:r>
-            <w:r>
-              <w:rPr>
-                <w:sz w:val="18"/>
-                <w:szCs w:val="18"/>
-                <w:lang w:val="en-US"/>
-              </w:rPr>
-              <w:t>hours</w:t>
+              <w:t>6 hours</w:t>
             </w:r>
           </w:p>
         </w:tc>
@@ -7584,15 +7840,7 @@
                 <w:szCs w:val="18"/>
                 <w:lang w:val="en-US"/>
               </w:rPr>
-              <w:t xml:space="preserve">6 </w:t>
-            </w:r>
-            <w:r>
-              <w:rPr>
-                <w:sz w:val="18"/>
-                <w:szCs w:val="18"/>
-                <w:lang w:val="en-US"/>
-              </w:rPr>
-              <w:t>hours</w:t>
+              <w:t>6 hours</w:t>
             </w:r>
           </w:p>
         </w:tc>
@@ -7797,15 +8045,7 @@
                 <w:szCs w:val="18"/>
                 <w:lang w:val="en-US"/>
               </w:rPr>
-              <w:t xml:space="preserve">10 </w:t>
-            </w:r>
-            <w:r>
-              <w:rPr>
-                <w:sz w:val="18"/>
-                <w:szCs w:val="18"/>
-                <w:lang w:val="en-US"/>
-              </w:rPr>
-              <w:t>hours</w:t>
+              <w:t>10 hours</w:t>
             </w:r>
           </w:p>
         </w:tc>
@@ -7987,15 +8227,7 @@
                 <w:szCs w:val="18"/>
                 <w:lang w:val="en-US"/>
               </w:rPr>
-              <w:t xml:space="preserve">4 </w:t>
-            </w:r>
-            <w:r>
-              <w:rPr>
-                <w:sz w:val="18"/>
-                <w:szCs w:val="18"/>
-                <w:lang w:val="en-US"/>
-              </w:rPr>
-              <w:t>hours</w:t>
+              <w:t>4 hours</w:t>
             </w:r>
           </w:p>
         </w:tc>
@@ -8115,7 +8347,25 @@
                 <w:szCs w:val="18"/>
                 <w:lang w:val="en-US"/>
               </w:rPr>
-              <w:t>Use Owasp to find vulnerabilities on the system</w:t>
+              <w:t xml:space="preserve">Use </w:t>
+            </w:r>
+            <w:proofErr w:type="spellStart"/>
+            <w:r>
+              <w:rPr>
+                <w:sz w:val="18"/>
+                <w:szCs w:val="18"/>
+                <w:lang w:val="en-US"/>
+              </w:rPr>
+              <w:t>Owasp</w:t>
+            </w:r>
+            <w:proofErr w:type="spellEnd"/>
+            <w:r>
+              <w:rPr>
+                <w:sz w:val="18"/>
+                <w:szCs w:val="18"/>
+                <w:lang w:val="en-US"/>
+              </w:rPr>
+              <w:t xml:space="preserve"> to find vulnerabilities on the system</w:t>
             </w:r>
           </w:p>
         </w:tc>
@@ -8134,13 +8384,23 @@
                 <w:lang w:val="en-US"/>
               </w:rPr>
             </w:pPr>
-            <w:r>
-              <w:rPr>
-                <w:sz w:val="18"/>
-                <w:szCs w:val="18"/>
-                <w:lang w:val="en-US"/>
-              </w:rPr>
-              <w:t>Owasp Zap</w:t>
+            <w:proofErr w:type="spellStart"/>
+            <w:r>
+              <w:rPr>
+                <w:sz w:val="18"/>
+                <w:szCs w:val="18"/>
+                <w:lang w:val="en-US"/>
+              </w:rPr>
+              <w:t>Owasp</w:t>
+            </w:r>
+            <w:proofErr w:type="spellEnd"/>
+            <w:r>
+              <w:rPr>
+                <w:sz w:val="18"/>
+                <w:szCs w:val="18"/>
+                <w:lang w:val="en-US"/>
+              </w:rPr>
+              <w:t xml:space="preserve"> Zap</w:t>
             </w:r>
           </w:p>
         </w:tc>
@@ -8168,15 +8428,7 @@
                 <w:szCs w:val="18"/>
                 <w:lang w:val="en-US"/>
               </w:rPr>
-              <w:t xml:space="preserve">2 </w:t>
-            </w:r>
-            <w:r>
-              <w:rPr>
-                <w:sz w:val="18"/>
-                <w:szCs w:val="18"/>
-                <w:lang w:val="en-US"/>
-              </w:rPr>
-              <w:t>hours</w:t>
+              <w:t>2 hours</w:t>
             </w:r>
           </w:p>
         </w:tc>
@@ -8298,15 +8550,33 @@
                 <w:szCs w:val="18"/>
                 <w:lang w:val="en-US"/>
               </w:rPr>
-              <w:t>Apply tests in order t</w:t>
-            </w:r>
-            <w:r>
-              <w:rPr>
-                <w:sz w:val="18"/>
-                <w:szCs w:val="18"/>
-                <w:lang w:val="en-US"/>
-              </w:rPr>
-              <w:t xml:space="preserve">o determine the ability to manage large amounts of </w:t>
+              <w:t xml:space="preserve">Apply tests </w:t>
+            </w:r>
+            <w:proofErr w:type="gramStart"/>
+            <w:r>
+              <w:rPr>
+                <w:sz w:val="18"/>
+                <w:szCs w:val="18"/>
+                <w:lang w:val="en-US"/>
+              </w:rPr>
+              <w:t>in order t</w:t>
+            </w:r>
+            <w:r>
+              <w:rPr>
+                <w:sz w:val="18"/>
+                <w:szCs w:val="18"/>
+                <w:lang w:val="en-US"/>
+              </w:rPr>
+              <w:t>o</w:t>
+            </w:r>
+            <w:proofErr w:type="gramEnd"/>
+            <w:r>
+              <w:rPr>
+                <w:sz w:val="18"/>
+                <w:szCs w:val="18"/>
+                <w:lang w:val="en-US"/>
+              </w:rPr>
+              <w:t xml:space="preserve"> determine the ability to manage large amounts of </w:t>
             </w:r>
             <w:r>
               <w:rPr>
@@ -8334,6 +8604,7 @@
                 <w:lang w:val="en-US"/>
               </w:rPr>
             </w:pPr>
+            <w:proofErr w:type="spellStart"/>
             <w:r>
               <w:rPr>
                 <w:sz w:val="18"/>
@@ -8343,6 +8614,7 @@
               <w:lastRenderedPageBreak/>
               <w:t>Jmeter</w:t>
             </w:r>
+            <w:proofErr w:type="spellEnd"/>
           </w:p>
         </w:tc>
         <w:tc>
@@ -8369,15 +8641,7 @@
                 <w:szCs w:val="18"/>
                 <w:lang w:val="en-US"/>
               </w:rPr>
-              <w:t xml:space="preserve">2 </w:t>
-            </w:r>
-            <w:r>
-              <w:rPr>
-                <w:sz w:val="18"/>
-                <w:szCs w:val="18"/>
-                <w:lang w:val="en-US"/>
-              </w:rPr>
-              <w:t>hours</w:t>
+              <w:t>2 hours</w:t>
             </w:r>
           </w:p>
         </w:tc>
@@ -8511,13 +8775,23 @@
                 <w:lang w:val="en-US"/>
               </w:rPr>
             </w:pPr>
-            <w:r>
-              <w:rPr>
-                <w:sz w:val="18"/>
-                <w:szCs w:val="18"/>
-                <w:lang w:val="en-US"/>
-              </w:rPr>
-              <w:t>Offically publish the system for real users.</w:t>
+            <w:proofErr w:type="spellStart"/>
+            <w:r>
+              <w:rPr>
+                <w:sz w:val="18"/>
+                <w:szCs w:val="18"/>
+                <w:lang w:val="en-US"/>
+              </w:rPr>
+              <w:t>Offically</w:t>
+            </w:r>
+            <w:proofErr w:type="spellEnd"/>
+            <w:r>
+              <w:rPr>
+                <w:sz w:val="18"/>
+                <w:szCs w:val="18"/>
+                <w:lang w:val="en-US"/>
+              </w:rPr>
+              <w:t xml:space="preserve"> publish the system for real users.</w:t>
             </w:r>
           </w:p>
         </w:tc>
@@ -8570,15 +8844,7 @@
                 <w:szCs w:val="18"/>
                 <w:lang w:val="en-US"/>
               </w:rPr>
-              <w:t xml:space="preserve">6 </w:t>
-            </w:r>
-            <w:r>
-              <w:rPr>
-                <w:sz w:val="18"/>
-                <w:szCs w:val="18"/>
-                <w:lang w:val="en-US"/>
-              </w:rPr>
-              <w:t>hours</w:t>
+              <w:t>6 hours</w:t>
             </w:r>
           </w:p>
         </w:tc>
@@ -8720,15 +8986,51 @@
                 <w:szCs w:val="18"/>
                 <w:lang w:val="en-US"/>
               </w:rPr>
-              <w:t>Elaborate the documento to f</w:t>
-            </w:r>
-            <w:r>
-              <w:rPr>
-                <w:sz w:val="18"/>
-                <w:szCs w:val="18"/>
-                <w:lang w:val="en-US"/>
-              </w:rPr>
-              <w:t>ormarly end the project.</w:t>
+              <w:t xml:space="preserve">Elaborate the </w:t>
+            </w:r>
+            <w:proofErr w:type="spellStart"/>
+            <w:r>
+              <w:rPr>
+                <w:sz w:val="18"/>
+                <w:szCs w:val="18"/>
+                <w:lang w:val="en-US"/>
+              </w:rPr>
+              <w:t>documento</w:t>
+            </w:r>
+            <w:proofErr w:type="spellEnd"/>
+            <w:r>
+              <w:rPr>
+                <w:sz w:val="18"/>
+                <w:szCs w:val="18"/>
+                <w:lang w:val="en-US"/>
+              </w:rPr>
+              <w:t xml:space="preserve"> to </w:t>
+            </w:r>
+            <w:proofErr w:type="spellStart"/>
+            <w:r>
+              <w:rPr>
+                <w:sz w:val="18"/>
+                <w:szCs w:val="18"/>
+                <w:lang w:val="en-US"/>
+              </w:rPr>
+              <w:t>f</w:t>
+            </w:r>
+            <w:r>
+              <w:rPr>
+                <w:sz w:val="18"/>
+                <w:szCs w:val="18"/>
+                <w:lang w:val="en-US"/>
+              </w:rPr>
+              <w:t>ormarly</w:t>
+            </w:r>
+            <w:proofErr w:type="spellEnd"/>
+            <w:r>
+              <w:rPr>
+                <w:sz w:val="18"/>
+                <w:szCs w:val="18"/>
+                <w:lang w:val="en-US"/>
+              </w:rPr>
+              <w:t xml:space="preserve"> end the project.</w:t>
             </w:r>
           </w:p>
         </w:tc>
@@ -8781,15 +9083,7 @@
                 <w:szCs w:val="18"/>
                 <w:lang w:val="en-US"/>
               </w:rPr>
-              <w:t xml:space="preserve">4 </w:t>
-            </w:r>
-            <w:r>
-              <w:rPr>
-                <w:sz w:val="18"/>
-                <w:szCs w:val="18"/>
-                <w:lang w:val="en-US"/>
-              </w:rPr>
-              <w:t>hours</w:t>
+              <w:t>4 hours</w:t>
             </w:r>
           </w:p>
         </w:tc>

</xml_diff>